<commit_message>
Successfully loaded and set up a mini database.
</commit_message>
<xml_diff>
--- a/Plan for Actual Project.docx
+++ b/Plan for Actual Project.docx
@@ -1,6 +1,6 @@
 
 <file path=word/document.xml><?xml version="1.0" encoding="utf-8"?>
-<w:document xmlns:wpc="http://schemas.microsoft.com/office/word/2010/wordprocessingCanvas" xmlns:cx="http://schemas.microsoft.com/office/drawing/2014/chartex" xmlns:cx1="http://schemas.microsoft.com/office/drawing/2015/9/8/chartex" xmlns:cx2="http://schemas.microsoft.com/office/drawing/2015/10/21/chartex" xmlns:mc="http://schemas.openxmlformats.org/markup-compatibility/2006" xmlns:o="urn:schemas-microsoft-com:office:office" xmlns:r="http://schemas.openxmlformats.org/officeDocument/2006/relationships" xmlns:m="http://schemas.openxmlformats.org/officeDocument/2006/math" xmlns:v="urn:schemas-microsoft-com:vml" xmlns:wp14="http://schemas.microsoft.com/office/word/2010/wordprocessingDrawing" xmlns:wp="http://schemas.openxmlformats.org/drawingml/2006/wordprocessingDrawing" xmlns:w10="urn:schemas-microsoft-com:office:word" xmlns:w="http://schemas.openxmlformats.org/wordprocessingml/2006/main" xmlns:w14="http://schemas.microsoft.com/office/word/2010/wordml" xmlns:w15="http://schemas.microsoft.com/office/word/2012/wordml" xmlns:w16se="http://schemas.microsoft.com/office/word/2015/wordml/symex" xmlns:wpg="http://schemas.microsoft.com/office/word/2010/wordprocessingGroup" xmlns:wpi="http://schemas.microsoft.com/office/word/2010/wordprocessingInk" xmlns:wne="http://schemas.microsoft.com/office/word/2006/wordml" xmlns:wps="http://schemas.microsoft.com/office/word/2010/wordprocessingShape" mc:Ignorable="w14 w15 w16se wp14">
+<w:document xmlns:wpc="http://schemas.microsoft.com/office/word/2010/wordprocessingCanvas" xmlns:cx="http://schemas.microsoft.com/office/drawing/2014/chartex" xmlns:cx1="http://schemas.microsoft.com/office/drawing/2015/9/8/chartex" xmlns:cx2="http://schemas.microsoft.com/office/drawing/2015/10/21/chartex" xmlns:cx3="http://schemas.microsoft.com/office/drawing/2016/5/9/chartex" xmlns:cx4="http://schemas.microsoft.com/office/drawing/2016/5/10/chartex" xmlns:cx5="http://schemas.microsoft.com/office/drawing/2016/5/11/chartex" xmlns:mc="http://schemas.openxmlformats.org/markup-compatibility/2006" xmlns:o="urn:schemas-microsoft-com:office:office" xmlns:r="http://schemas.openxmlformats.org/officeDocument/2006/relationships" xmlns:m="http://schemas.openxmlformats.org/officeDocument/2006/math" xmlns:v="urn:schemas-microsoft-com:vml" xmlns:wp14="http://schemas.microsoft.com/office/word/2010/wordprocessingDrawing" xmlns:wp="http://schemas.openxmlformats.org/drawingml/2006/wordprocessingDrawing" xmlns:w10="urn:schemas-microsoft-com:office:word" xmlns:w="http://schemas.openxmlformats.org/wordprocessingml/2006/main" xmlns:w14="http://schemas.microsoft.com/office/word/2010/wordml" xmlns:w15="http://schemas.microsoft.com/office/word/2012/wordml" xmlns:w16se="http://schemas.microsoft.com/office/word/2015/wordml/symex" xmlns:wpg="http://schemas.microsoft.com/office/word/2010/wordprocessingGroup" xmlns:wpi="http://schemas.microsoft.com/office/word/2010/wordprocessingInk" xmlns:wne="http://schemas.microsoft.com/office/word/2006/wordml" xmlns:wps="http://schemas.microsoft.com/office/word/2010/wordprocessingShape" mc:Ignorable="w14 w15 w16se wp14">
   <w:body>
     <w:p>
       <w:pPr>
@@ -79,25 +79,7 @@
           <w:sz w:val="28"/>
           <w:szCs w:val="28"/>
         </w:rPr>
-        <w:t xml:space="preserve">Construct API to extract data from </w:t>
-      </w:r>
-      <w:proofErr w:type="spellStart"/>
-      <w:r>
-        <w:rPr>
-          <w:rFonts w:ascii="Centaur" w:hAnsi="Centaur"/>
-          <w:sz w:val="28"/>
-          <w:szCs w:val="28"/>
-        </w:rPr>
-        <w:t>facebook</w:t>
-      </w:r>
-      <w:proofErr w:type="spellEnd"/>
-      <w:r>
-        <w:rPr>
-          <w:rFonts w:ascii="Centaur" w:hAnsi="Centaur"/>
-          <w:sz w:val="28"/>
-          <w:szCs w:val="28"/>
-        </w:rPr>
-        <w:t xml:space="preserve">, twitter, weather, </w:t>
+        <w:t xml:space="preserve">Construct API to extract data from facebook, twitter, weather, </w:t>
       </w:r>
     </w:p>
     <w:p>
@@ -242,25 +224,7 @@
           <w:sz w:val="28"/>
           <w:szCs w:val="28"/>
         </w:rPr>
-        <w:t xml:space="preserve">Read up on http and </w:t>
-      </w:r>
-      <w:proofErr w:type="spellStart"/>
-      <w:r>
-        <w:rPr>
-          <w:rFonts w:ascii="Centaur" w:hAnsi="Centaur"/>
-          <w:sz w:val="28"/>
-          <w:szCs w:val="28"/>
-        </w:rPr>
-        <w:t>facebook</w:t>
-      </w:r>
-      <w:proofErr w:type="spellEnd"/>
-      <w:r>
-        <w:rPr>
-          <w:rFonts w:ascii="Centaur" w:hAnsi="Centaur"/>
-          <w:sz w:val="28"/>
-          <w:szCs w:val="28"/>
-        </w:rPr>
-        <w:t xml:space="preserve"> API</w:t>
+        <w:t>Read up on http and facebook API</w:t>
       </w:r>
     </w:p>
     <w:p>
@@ -282,25 +246,7 @@
           <w:sz w:val="28"/>
           <w:szCs w:val="28"/>
         </w:rPr>
-        <w:t>Discovered “</w:t>
-      </w:r>
-      <w:proofErr w:type="spellStart"/>
-      <w:r>
-        <w:rPr>
-          <w:rFonts w:ascii="Centaur" w:hAnsi="Centaur"/>
-          <w:sz w:val="28"/>
-          <w:szCs w:val="28"/>
-        </w:rPr>
-        <w:t>Rfacebook</w:t>
-      </w:r>
-      <w:proofErr w:type="spellEnd"/>
-      <w:r>
-        <w:rPr>
-          <w:rFonts w:ascii="Centaur" w:hAnsi="Centaur"/>
-          <w:sz w:val="28"/>
-          <w:szCs w:val="28"/>
-        </w:rPr>
-        <w:t xml:space="preserve">” package that seem to be capable of extracting certain amounts of data. </w:t>
+        <w:t xml:space="preserve">Discovered “Rfacebook” package that seem to be capable of extracting certain amounts of data. </w:t>
       </w:r>
     </w:p>
     <w:p>
@@ -448,25 +394,7 @@
           <w:sz w:val="28"/>
           <w:szCs w:val="28"/>
         </w:rPr>
-        <w:t xml:space="preserve">how apps/posts/pages work on </w:t>
-      </w:r>
-      <w:proofErr w:type="spellStart"/>
-      <w:r>
-        <w:rPr>
-          <w:rFonts w:ascii="Centaur" w:hAnsi="Centaur"/>
-          <w:sz w:val="28"/>
-          <w:szCs w:val="28"/>
-        </w:rPr>
-        <w:t>facebook</w:t>
-      </w:r>
-      <w:proofErr w:type="spellEnd"/>
-      <w:r>
-        <w:rPr>
-          <w:rFonts w:ascii="Centaur" w:hAnsi="Centaur"/>
-          <w:sz w:val="28"/>
-          <w:szCs w:val="28"/>
-        </w:rPr>
-        <w:t xml:space="preserve"> API works</w:t>
+        <w:t>how apps/posts/pages work on facebook API works</w:t>
       </w:r>
     </w:p>
     <w:p>
@@ -510,25 +438,7 @@
           <w:sz w:val="28"/>
           <w:szCs w:val="28"/>
         </w:rPr>
-        <w:t xml:space="preserve">Experiment and understand the code in </w:t>
-      </w:r>
-      <w:proofErr w:type="spellStart"/>
-      <w:r>
-        <w:rPr>
-          <w:rFonts w:ascii="Centaur" w:hAnsi="Centaur"/>
-          <w:sz w:val="28"/>
-          <w:szCs w:val="28"/>
-        </w:rPr>
-        <w:t>Rfacebook</w:t>
-      </w:r>
-      <w:proofErr w:type="spellEnd"/>
-      <w:r>
-        <w:rPr>
-          <w:rFonts w:ascii="Centaur" w:hAnsi="Centaur"/>
-          <w:sz w:val="28"/>
-          <w:szCs w:val="28"/>
-        </w:rPr>
-        <w:t xml:space="preserve">. </w:t>
+        <w:t xml:space="preserve">Experiment and understand the code in Rfacebook. </w:t>
       </w:r>
     </w:p>
     <w:p>
@@ -566,7 +476,6 @@
           <w:szCs w:val="28"/>
         </w:rPr>
       </w:pPr>
-      <w:proofErr w:type="spellStart"/>
       <w:r>
         <w:rPr>
           <w:rFonts w:ascii="Centaur" w:hAnsi="Centaur"/>
@@ -575,9 +484,8 @@
           <w:sz w:val="28"/>
           <w:szCs w:val="28"/>
         </w:rPr>
-        <w:t>Limitiations</w:t>
-      </w:r>
-      <w:proofErr w:type="spellEnd"/>
+        <w:t xml:space="preserve">Limitiations and possible content, what are the possible information </w:t>
+      </w:r>
       <w:r>
         <w:rPr>
           <w:rFonts w:ascii="Centaur" w:hAnsi="Centaur"/>
@@ -586,8 +494,22 @@
           <w:sz w:val="28"/>
           <w:szCs w:val="28"/>
         </w:rPr>
-        <w:t xml:space="preserve"> and possible content, what are the possible information </w:t>
-      </w:r>
+        <w:t xml:space="preserve">and limitations on extraction. </w:t>
+      </w:r>
+    </w:p>
+    <w:p>
+      <w:pPr>
+        <w:pStyle w:val="ListParagraph"/>
+        <w:numPr>
+          <w:ilvl w:val="2"/>
+          <w:numId w:val="3"/>
+        </w:numPr>
+        <w:rPr>
+          <w:rFonts w:ascii="Centaur" w:hAnsi="Centaur"/>
+          <w:sz w:val="28"/>
+          <w:szCs w:val="28"/>
+        </w:rPr>
+      </w:pPr>
       <w:r>
         <w:rPr>
           <w:rFonts w:ascii="Centaur" w:hAnsi="Centaur"/>
@@ -596,7 +518,7 @@
           <w:sz w:val="28"/>
           <w:szCs w:val="28"/>
         </w:rPr>
-        <w:t xml:space="preserve">and limitations on extraction. </w:t>
+        <w:t xml:space="preserve">Use what is already there and provide tools for how to use it. </w:t>
       </w:r>
     </w:p>
     <w:p>
@@ -620,7 +542,103 @@
           <w:sz w:val="28"/>
           <w:szCs w:val="28"/>
         </w:rPr>
-        <w:t xml:space="preserve">Use what is already there and provide tools for how to use it. </w:t>
+        <w:t>Validation in terms of content:</w:t>
+      </w:r>
+    </w:p>
+    <w:p>
+      <w:pPr>
+        <w:pStyle w:val="ListParagraph"/>
+        <w:numPr>
+          <w:ilvl w:val="0"/>
+          <w:numId w:val="3"/>
+        </w:numPr>
+        <w:rPr>
+          <w:rFonts w:ascii="Centaur" w:hAnsi="Centaur"/>
+          <w:sz w:val="28"/>
+          <w:szCs w:val="28"/>
+        </w:rPr>
+      </w:pPr>
+      <w:r>
+        <w:rPr>
+          <w:rFonts w:ascii="Centaur" w:hAnsi="Centaur"/>
+          <w:sz w:val="28"/>
+          <w:szCs w:val="28"/>
+        </w:rPr>
+        <w:t>Plan for the day:</w:t>
+      </w:r>
+    </w:p>
+    <w:p>
+      <w:pPr>
+        <w:pStyle w:val="ListParagraph"/>
+        <w:numPr>
+          <w:ilvl w:val="1"/>
+          <w:numId w:val="3"/>
+        </w:numPr>
+        <w:rPr>
+          <w:rFonts w:ascii="Centaur" w:hAnsi="Centaur"/>
+          <w:sz w:val="28"/>
+          <w:szCs w:val="28"/>
+        </w:rPr>
+      </w:pPr>
+      <w:r>
+        <w:rPr>
+          <w:rFonts w:ascii="Centaur" w:hAnsi="Centaur"/>
+          <w:sz w:val="28"/>
+          <w:szCs w:val="28"/>
+        </w:rPr>
+        <w:t>First document how to request the information I already know</w:t>
+      </w:r>
+    </w:p>
+    <w:p>
+      <w:pPr>
+        <w:pStyle w:val="ListParagraph"/>
+        <w:numPr>
+          <w:ilvl w:val="1"/>
+          <w:numId w:val="3"/>
+        </w:numPr>
+        <w:rPr>
+          <w:rFonts w:ascii="Centaur" w:hAnsi="Centaur"/>
+          <w:sz w:val="28"/>
+          <w:szCs w:val="28"/>
+        </w:rPr>
+      </w:pPr>
+      <w:r>
+        <w:rPr>
+          <w:rFonts w:ascii="Centaur" w:hAnsi="Centaur"/>
+          <w:sz w:val="28"/>
+          <w:szCs w:val="28"/>
+        </w:rPr>
+        <w:t>Experiment with and learn how to navigate posts.</w:t>
+      </w:r>
+    </w:p>
+    <w:p>
+      <w:pPr>
+        <w:pStyle w:val="ListParagraph"/>
+        <w:numPr>
+          <w:ilvl w:val="1"/>
+          <w:numId w:val="3"/>
+        </w:numPr>
+        <w:rPr>
+          <w:rFonts w:ascii="Centaur" w:hAnsi="Centaur"/>
+          <w:sz w:val="28"/>
+          <w:szCs w:val="28"/>
+        </w:rPr>
+      </w:pPr>
+      <w:r>
+        <w:rPr>
+          <w:rFonts w:ascii="Centaur" w:hAnsi="Centaur"/>
+          <w:sz w:val="28"/>
+          <w:szCs w:val="28"/>
+        </w:rPr>
+        <w:t xml:space="preserve">Learn more and understand more about how to extract </w:t>
+      </w:r>
+      <w:r>
+        <w:rPr>
+          <w:rFonts w:ascii="Centaur" w:hAnsi="Centaur"/>
+          <w:sz w:val="28"/>
+          <w:szCs w:val="28"/>
+        </w:rPr>
+        <w:t>token and Ids?</w:t>
       </w:r>
     </w:p>
     <w:p>
@@ -639,12 +657,10 @@
       <w:r>
         <w:rPr>
           <w:rFonts w:ascii="Centaur" w:hAnsi="Centaur"/>
-          <w:b/>
-          <w:i/>
-          <w:sz w:val="28"/>
-          <w:szCs w:val="28"/>
-        </w:rPr>
-        <w:t>Validation in terms of content:</w:t>
+          <w:sz w:val="28"/>
+          <w:szCs w:val="28"/>
+        </w:rPr>
+        <w:t>Extended duration?</w:t>
       </w:r>
     </w:p>
     <w:p>
@@ -666,143 +682,69 @@
           <w:sz w:val="28"/>
           <w:szCs w:val="28"/>
         </w:rPr>
-        <w:t>Plan for the day:</w:t>
-      </w:r>
-    </w:p>
-    <w:p>
-      <w:pPr>
-        <w:pStyle w:val="ListParagraph"/>
-        <w:numPr>
-          <w:ilvl w:val="1"/>
-          <w:numId w:val="3"/>
-        </w:numPr>
-        <w:rPr>
-          <w:rFonts w:ascii="Centaur" w:hAnsi="Centaur"/>
-          <w:sz w:val="28"/>
-          <w:szCs w:val="28"/>
-        </w:rPr>
-      </w:pPr>
-      <w:r>
-        <w:rPr>
-          <w:rFonts w:ascii="Centaur" w:hAnsi="Centaur"/>
-          <w:sz w:val="28"/>
-          <w:szCs w:val="28"/>
-        </w:rPr>
-        <w:t>First document how to request the information I already know</w:t>
-      </w:r>
-    </w:p>
-    <w:p>
-      <w:pPr>
-        <w:pStyle w:val="ListParagraph"/>
-        <w:numPr>
-          <w:ilvl w:val="1"/>
-          <w:numId w:val="3"/>
-        </w:numPr>
-        <w:rPr>
-          <w:rFonts w:ascii="Centaur" w:hAnsi="Centaur"/>
-          <w:sz w:val="28"/>
-          <w:szCs w:val="28"/>
-        </w:rPr>
-      </w:pPr>
-      <w:r>
-        <w:rPr>
-          <w:rFonts w:ascii="Centaur" w:hAnsi="Centaur"/>
-          <w:sz w:val="28"/>
-          <w:szCs w:val="28"/>
-        </w:rPr>
-        <w:t>Experiment with and learn how to navigate posts.</w:t>
-      </w:r>
-    </w:p>
-    <w:p>
-      <w:pPr>
-        <w:pStyle w:val="ListParagraph"/>
-        <w:numPr>
-          <w:ilvl w:val="1"/>
-          <w:numId w:val="3"/>
-        </w:numPr>
-        <w:rPr>
-          <w:rFonts w:ascii="Centaur" w:hAnsi="Centaur"/>
-          <w:sz w:val="28"/>
-          <w:szCs w:val="28"/>
-        </w:rPr>
-      </w:pPr>
-      <w:r>
-        <w:rPr>
-          <w:rFonts w:ascii="Centaur" w:hAnsi="Centaur"/>
-          <w:sz w:val="28"/>
-          <w:szCs w:val="28"/>
-        </w:rPr>
-        <w:t xml:space="preserve">Learn more and understand more about how to extract </w:t>
-      </w:r>
-      <w:r>
-        <w:rPr>
-          <w:rFonts w:ascii="Centaur" w:hAnsi="Centaur"/>
-          <w:sz w:val="28"/>
-          <w:szCs w:val="28"/>
-        </w:rPr>
-        <w:t>token and Ids?</w:t>
-      </w:r>
-    </w:p>
-    <w:p>
-      <w:pPr>
-        <w:pStyle w:val="ListParagraph"/>
-        <w:numPr>
-          <w:ilvl w:val="2"/>
-          <w:numId w:val="3"/>
-        </w:numPr>
-        <w:rPr>
-          <w:rFonts w:ascii="Centaur" w:hAnsi="Centaur"/>
-          <w:sz w:val="28"/>
-          <w:szCs w:val="28"/>
-        </w:rPr>
-      </w:pPr>
-      <w:r>
-        <w:rPr>
-          <w:rFonts w:ascii="Centaur" w:hAnsi="Centaur"/>
-          <w:sz w:val="28"/>
-          <w:szCs w:val="28"/>
-        </w:rPr>
-        <w:t>Extended duration?</w:t>
-      </w:r>
-    </w:p>
-    <w:p>
-      <w:pPr>
-        <w:rPr>
-          <w:rFonts w:ascii="Centaur" w:hAnsi="Centaur"/>
-          <w:sz w:val="28"/>
-          <w:szCs w:val="28"/>
-        </w:rPr>
-      </w:pPr>
-    </w:p>
-    <w:p>
-      <w:pPr>
-        <w:rPr>
-          <w:rFonts w:ascii="Centaur" w:hAnsi="Centaur"/>
-          <w:sz w:val="28"/>
-          <w:szCs w:val="28"/>
-        </w:rPr>
-      </w:pPr>
-    </w:p>
-    <w:p>
-      <w:pPr>
-        <w:rPr>
-          <w:rFonts w:ascii="Centaur" w:hAnsi="Centaur"/>
-          <w:sz w:val="28"/>
-          <w:szCs w:val="28"/>
-        </w:rPr>
-      </w:pPr>
-    </w:p>
-    <w:p>
-      <w:pPr>
-        <w:jc w:val="right"/>
-        <w:rPr>
-          <w:rFonts w:ascii="Centaur" w:hAnsi="Centaur"/>
-          <w:sz w:val="28"/>
-          <w:szCs w:val="28"/>
-        </w:rPr>
-      </w:pPr>
+        <w:t xml:space="preserve">Environmental Canada, especially storing predictions </w:t>
+      </w:r>
+    </w:p>
+    <w:p>
+      <w:pPr>
+        <w:pStyle w:val="ListParagraph"/>
+        <w:numPr>
+          <w:ilvl w:val="0"/>
+          <w:numId w:val="3"/>
+        </w:numPr>
+        <w:rPr>
+          <w:rFonts w:ascii="Centaur" w:hAnsi="Centaur"/>
+          <w:sz w:val="28"/>
+          <w:szCs w:val="28"/>
+        </w:rPr>
+      </w:pPr>
+      <w:r>
+        <w:rPr>
+          <w:rFonts w:ascii="Centaur" w:hAnsi="Centaur"/>
+          <w:sz w:val="28"/>
+          <w:szCs w:val="28"/>
+        </w:rPr>
+        <w:t>Instagram. Web scraping, what is needed to run it.</w:t>
+      </w:r>
       <w:bookmarkStart w:id="0" w:name="_GoBack"/>
       <w:bookmarkEnd w:id="0"/>
+    </w:p>
+    <w:p>
+      <w:pPr>
+        <w:rPr>
+          <w:rFonts w:ascii="Centaur" w:hAnsi="Centaur"/>
+          <w:sz w:val="28"/>
+          <w:szCs w:val="28"/>
+        </w:rPr>
+      </w:pPr>
+    </w:p>
+    <w:p>
+      <w:pPr>
+        <w:rPr>
+          <w:rFonts w:ascii="Centaur" w:hAnsi="Centaur"/>
+          <w:sz w:val="28"/>
+          <w:szCs w:val="28"/>
+        </w:rPr>
+      </w:pPr>
+    </w:p>
+    <w:p>
+      <w:pPr>
+        <w:rPr>
+          <w:rFonts w:ascii="Centaur" w:hAnsi="Centaur"/>
+          <w:sz w:val="28"/>
+          <w:szCs w:val="28"/>
+        </w:rPr>
+      </w:pPr>
+    </w:p>
+    <w:p>
+      <w:pPr>
+        <w:jc w:val="right"/>
+        <w:rPr>
+          <w:rFonts w:ascii="Centaur" w:hAnsi="Centaur"/>
+          <w:sz w:val="28"/>
+          <w:szCs w:val="28"/>
+        </w:rPr>
+      </w:pPr>
     </w:p>
     <w:sectPr>
       <w:pgSz w:w="12240" w:h="15840"/>
@@ -815,7 +757,7 @@
 </file>
 
 <file path=word/numbering.xml><?xml version="1.0" encoding="utf-8"?>
-<w:numbering xmlns:wpc="http://schemas.microsoft.com/office/word/2010/wordprocessingCanvas" xmlns:cx="http://schemas.microsoft.com/office/drawing/2014/chartex" xmlns:cx1="http://schemas.microsoft.com/office/drawing/2015/9/8/chartex" xmlns:cx2="http://schemas.microsoft.com/office/drawing/2015/10/21/chartex" xmlns:mc="http://schemas.openxmlformats.org/markup-compatibility/2006" xmlns:o="urn:schemas-microsoft-com:office:office" xmlns:r="http://schemas.openxmlformats.org/officeDocument/2006/relationships" xmlns:m="http://schemas.openxmlformats.org/officeDocument/2006/math" xmlns:v="urn:schemas-microsoft-com:vml" xmlns:wp14="http://schemas.microsoft.com/office/word/2010/wordprocessingDrawing" xmlns:wp="http://schemas.openxmlformats.org/drawingml/2006/wordprocessingDrawing" xmlns:w10="urn:schemas-microsoft-com:office:word" xmlns:w="http://schemas.openxmlformats.org/wordprocessingml/2006/main" xmlns:w14="http://schemas.microsoft.com/office/word/2010/wordml" xmlns:w15="http://schemas.microsoft.com/office/word/2012/wordml" xmlns:w16se="http://schemas.microsoft.com/office/word/2015/wordml/symex" xmlns:wpg="http://schemas.microsoft.com/office/word/2010/wordprocessingGroup" xmlns:wpi="http://schemas.microsoft.com/office/word/2010/wordprocessingInk" xmlns:wne="http://schemas.microsoft.com/office/word/2006/wordml" xmlns:wps="http://schemas.microsoft.com/office/word/2010/wordprocessingShape" mc:Ignorable="w14 w15 w16se wp14">
+<w:numbering xmlns:wpc="http://schemas.microsoft.com/office/word/2010/wordprocessingCanvas" xmlns:cx="http://schemas.microsoft.com/office/drawing/2014/chartex" xmlns:cx1="http://schemas.microsoft.com/office/drawing/2015/9/8/chartex" xmlns:cx2="http://schemas.microsoft.com/office/drawing/2015/10/21/chartex" xmlns:cx3="http://schemas.microsoft.com/office/drawing/2016/5/9/chartex" xmlns:cx4="http://schemas.microsoft.com/office/drawing/2016/5/10/chartex" xmlns:cx5="http://schemas.microsoft.com/office/drawing/2016/5/11/chartex" xmlns:mc="http://schemas.openxmlformats.org/markup-compatibility/2006" xmlns:o="urn:schemas-microsoft-com:office:office" xmlns:r="http://schemas.openxmlformats.org/officeDocument/2006/relationships" xmlns:m="http://schemas.openxmlformats.org/officeDocument/2006/math" xmlns:v="urn:schemas-microsoft-com:vml" xmlns:wp14="http://schemas.microsoft.com/office/word/2010/wordprocessingDrawing" xmlns:wp="http://schemas.openxmlformats.org/drawingml/2006/wordprocessingDrawing" xmlns:w10="urn:schemas-microsoft-com:office:word" xmlns:w="http://schemas.openxmlformats.org/wordprocessingml/2006/main" xmlns:w14="http://schemas.microsoft.com/office/word/2010/wordml" xmlns:w15="http://schemas.microsoft.com/office/word/2012/wordml" xmlns:w16se="http://schemas.microsoft.com/office/word/2015/wordml/symex" xmlns:wpg="http://schemas.microsoft.com/office/word/2010/wordprocessingGroup" xmlns:wpi="http://schemas.microsoft.com/office/word/2010/wordprocessingInk" xmlns:wne="http://schemas.microsoft.com/office/word/2006/wordml" xmlns:wps="http://schemas.microsoft.com/office/word/2010/wordprocessingShape" mc:Ignorable="w14 w15 w16se wp14">
   <w:abstractNum w:abstractNumId="0" w15:restartNumberingAfterBreak="0">
     <w:nsid w:val="0C415CA7"/>
     <w:multiLevelType w:val="hybridMultilevel"/>
@@ -1103,7 +1045,7 @@
       </w:pPr>
     </w:pPrDefault>
   </w:docDefaults>
-  <w:latentStyles w:defLockedState="0" w:defUIPriority="99" w:defSemiHidden="0" w:defUnhideWhenUsed="0" w:defQFormat="0" w:count="372">
+  <w:latentStyles w:defLockedState="0" w:defUIPriority="99" w:defSemiHidden="0" w:defUnhideWhenUsed="0" w:defQFormat="0" w:count="374">
     <w:lsdException w:name="Normal" w:uiPriority="0" w:qFormat="1"/>
     <w:lsdException w:name="heading 1" w:uiPriority="9" w:qFormat="1"/>
     <w:lsdException w:name="heading 2" w:semiHidden="1" w:uiPriority="9" w:unhideWhenUsed="1" w:qFormat="1"/>
@@ -1209,7 +1151,6 @@
     <w:lsdException w:name="HTML Sample" w:semiHidden="1" w:unhideWhenUsed="1"/>
     <w:lsdException w:name="HTML Typewriter" w:semiHidden="1" w:unhideWhenUsed="1"/>
     <w:lsdException w:name="HTML Variable" w:semiHidden="1" w:unhideWhenUsed="1"/>
-    <w:lsdException w:name="Normal Table" w:semiHidden="1" w:unhideWhenUsed="1"/>
     <w:lsdException w:name="annotation subject" w:semiHidden="1" w:unhideWhenUsed="1"/>
     <w:lsdException w:name="No List" w:semiHidden="1" w:unhideWhenUsed="1"/>
     <w:lsdException w:name="Outline List 1" w:semiHidden="1" w:unhideWhenUsed="1"/>
@@ -1255,11 +1196,9 @@
     <w:lsdException w:name="Table Subtle 1" w:semiHidden="1" w:unhideWhenUsed="1"/>
     <w:lsdException w:name="Table Subtle 2" w:semiHidden="1" w:unhideWhenUsed="1"/>
     <w:lsdException w:name="Table Web 1" w:semiHidden="1" w:unhideWhenUsed="1"/>
-    <w:lsdException w:name="Table Web 2" w:semiHidden="1" w:unhideWhenUsed="1"/>
     <w:lsdException w:name="Table Web 3" w:semiHidden="1" w:unhideWhenUsed="1"/>
     <w:lsdException w:name="Balloon Text" w:semiHidden="1" w:unhideWhenUsed="1"/>
     <w:lsdException w:name="Table Grid" w:uiPriority="39"/>
-    <w:lsdException w:name="Table Theme" w:semiHidden="1" w:unhideWhenUsed="1"/>
     <w:lsdException w:name="Placeholder Text" w:semiHidden="1"/>
     <w:lsdException w:name="No Spacing" w:uiPriority="1" w:qFormat="1"/>
     <w:lsdException w:name="Light Shading" w:uiPriority="60"/>
@@ -1476,6 +1415,8 @@
     <w:lsdException w:name="List Table 6 Colorful Accent 6" w:uiPriority="51"/>
     <w:lsdException w:name="List Table 7 Colorful Accent 6" w:uiPriority="52"/>
     <w:lsdException w:name="Mention" w:semiHidden="1" w:unhideWhenUsed="1"/>
+    <w:lsdException w:name="Smart Hyperlink" w:semiHidden="1" w:unhideWhenUsed="1"/>
+    <w:lsdException w:name="Hashtag" w:semiHidden="1" w:unhideWhenUsed="1"/>
   </w:latentStyles>
   <w:style w:type="paragraph" w:default="1" w:styleId="Normal">
     <w:name w:val="Normal"/>

</xml_diff>